<commit_message>
Modification des schémas d'analyse et comparaison
</commit_message>
<xml_diff>
--- a/Outil-Socle-MOS/Notice/Notice_utilisateur_adeupa_v1.docx
+++ b/Outil-Socle-MOS/Notice/Notice_utilisateur_adeupa_v1.docx
@@ -30,7 +30,7 @@
           <w:lang w:val="fr-FR"/>
         </w:rPr>
         <w:drawing>
-          <wp:anchor distT="0" distB="0" distL="114300" distR="114300" simplePos="0" relativeHeight="251659264" behindDoc="0" locked="0" layoutInCell="1" allowOverlap="1">
+          <wp:anchor distT="0" distB="0" distL="114300" distR="114300" simplePos="0" relativeHeight="251660288" behindDoc="0" locked="0" layoutInCell="1" allowOverlap="1">
             <wp:simplePos x="0" y="0"/>
             <wp:positionH relativeFrom="column">
               <wp:posOffset>1564005</wp:posOffset>
@@ -442,7 +442,7 @@
         <mc:AlternateContent>
           <mc:Choice Requires="wpg">
             <w:drawing>
-              <wp:anchor distT="0" distB="0" distL="114300" distR="114300" simplePos="0" relativeHeight="251660288" behindDoc="0" locked="0" layoutInCell="1" allowOverlap="1">
+              <wp:anchor distT="0" distB="0" distL="114300" distR="114300" simplePos="0" relativeHeight="251661312" behindDoc="0" locked="0" layoutInCell="1" allowOverlap="1">
                 <wp:simplePos x="0" y="0"/>
                 <wp:positionH relativeFrom="column">
                   <wp:posOffset>-433070</wp:posOffset>
@@ -1223,7 +1223,7 @@
           </mc:Choice>
           <mc:Fallback>
             <w:pict>
-              <v:group id="_x0000_s1026" o:spid="_x0000_s1026" o:spt="203" style="position:absolute;left:0pt;margin-left:-34.1pt;margin-top:80.2pt;height:537.3pt;width:504.4pt;mso-position-vertical-relative:page;mso-wrap-distance-bottom:0pt;mso-wrap-distance-top:0pt;z-index:251660288;mso-width-relative:page;mso-height-relative:page;" coordorigin="6461,19060" coordsize="7706,7697" o:gfxdata="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">
+              <v:group id="_x0000_s1026" o:spid="_x0000_s1026" o:spt="203" style="position:absolute;left:0pt;margin-left:-34.1pt;margin-top:80.2pt;height:537.3pt;width:504.4pt;mso-position-vertical-relative:page;mso-wrap-distance-bottom:0pt;mso-wrap-distance-top:0pt;z-index:251661312;mso-width-relative:page;mso-height-relative:page;" coordorigin="6461,19060" coordsize="7706,7697" o:gfxdata="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">
                 <o:lock v:ext="edit" aspectratio="f"/>
                 <v:group id="_x0000_s1026" o:spid="_x0000_s1026" o:spt="203" style="position:absolute;left:6830;top:19060;height:7697;width:6994;" coordorigin="14930,3293" coordsize="6994,7697" o:gfxdata="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">
                   <o:lock v:ext="edit" aspectratio="f"/>
@@ -1477,16 +1477,7 @@
           <w:rFonts w:hint="default"/>
           <w:lang w:val="fr-FR"/>
         </w:rPr>
-        <w:t xml:space="preserve">De ce fait, en cochant les trois étapes, toutes les données devront être remplies </w:t>
-      </w:r>
-      <w:bookmarkStart w:id="0" w:name="_GoBack"/>
-      <w:bookmarkEnd w:id="0"/>
-      <w:r>
-        <w:rPr>
-          <w:rFonts w:hint="default"/>
-          <w:lang w:val="fr-FR"/>
-        </w:rPr>
-        <w:t>(hormis la couche généré précemment). Par contre, si l’on souhaite procéder à la troisième étape seulement, nous n’auront alors plus qu’à spécifier la couche sur laquelle nous nous basons.</w:t>
+        <w:t>De ce fait, en cochant les trois étapes, toutes les données devront être remplies (hormis la couche généré précemment). Par contre, si l’on souhaite procéder à la troisième étape seulement, nous n’auront alors plus qu’à spécifier la couche sur laquelle nous nous basons.</w:t>
       </w:r>
     </w:p>
     <w:p>
@@ -1631,42 +1622,28 @@
     </w:p>
     <w:p>
       <w:pPr>
-        <w:widowControl w:val="0"/>
-        <w:numPr>
-          <w:ilvl w:val="0"/>
-          <w:numId w:val="0"/>
-        </w:numPr>
-        <w:ind w:firstLine="420" w:firstLineChars="0"/>
-        <w:jc w:val="both"/>
-        <w:rPr>
-          <w:rFonts w:hint="default"/>
-          <w:lang w:val="fr-FR"/>
-        </w:rPr>
-      </w:pPr>
-    </w:p>
-    <w:p>
-      <w:pPr>
-        <w:widowControl w:val="0"/>
-        <w:numPr>
-          <w:ilvl w:val="0"/>
-          <w:numId w:val="0"/>
-        </w:numPr>
-        <w:ind w:firstLine="420" w:firstLineChars="0"/>
-        <w:jc w:val="both"/>
-        <w:rPr>
-          <w:rFonts w:hint="default"/>
-          <w:lang w:val="fr-FR"/>
-        </w:rPr>
-      </w:pPr>
-    </w:p>
-    <w:p>
-      <w:pPr>
         <w:pStyle w:val="2"/>
         <w:rPr>
           <w:rFonts w:hint="default"/>
           <w:lang w:val="fr-FR"/>
         </w:rPr>
       </w:pPr>
+      <w:r>
+        <w:rPr>
+          <w:rFonts w:hint="default"/>
+          <w:lang w:val="fr-FR"/>
+        </w:rPr>
+        <w:t>Comparaison de socle</w:t>
+      </w:r>
+    </w:p>
+    <w:p>
+      <w:pPr>
+        <w:rPr>
+          <w:rFonts w:hint="default"/>
+          <w:lang w:val="fr-FR"/>
+        </w:rPr>
+      </w:pPr>
+      <w:bookmarkStart w:id="0" w:name="_GoBack"/>
       <w:r>
         <w:rPr>
           <w:sz w:val="24"/>
@@ -1674,13 +1651,13 @@
         <mc:AlternateContent>
           <mc:Choice Requires="wpg">
             <w:drawing>
-              <wp:anchor distT="0" distB="0" distL="114300" distR="114300" simplePos="0" relativeHeight="251661312" behindDoc="0" locked="0" layoutInCell="1" allowOverlap="1">
+              <wp:anchor distT="0" distB="0" distL="114300" distR="114300" simplePos="0" relativeHeight="251662336" behindDoc="0" locked="0" layoutInCell="1" allowOverlap="1">
                 <wp:simplePos x="0" y="0"/>
                 <wp:positionH relativeFrom="column">
-                  <wp:posOffset>-329565</wp:posOffset>
+                  <wp:posOffset>-341630</wp:posOffset>
                 </wp:positionH>
                 <wp:positionV relativeFrom="page">
-                  <wp:posOffset>3804285</wp:posOffset>
+                  <wp:posOffset>5387340</wp:posOffset>
                 </wp:positionV>
                 <wp:extent cx="5716270" cy="3099435"/>
                 <wp:effectExtent l="0" t="0" r="0" b="5715"/>
@@ -2086,7 +2063,7 @@
           </mc:Choice>
           <mc:Fallback>
             <w:pict>
-              <v:group id="_x0000_s1026" o:spid="_x0000_s1026" o:spt="203" style="position:absolute;left:0pt;margin-left:-25.95pt;margin-top:299.55pt;height:244.05pt;width:450.1pt;mso-position-vertical-relative:page;mso-wrap-distance-bottom:0pt;mso-wrap-distance-top:0pt;z-index:251661312;mso-width-relative:page;mso-height-relative:page;" coordorigin="11111,23398" coordsize="9002,4881" o:gfxdata="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">
+              <v:group id="_x0000_s1026" o:spid="_x0000_s1026" o:spt="203" style="position:absolute;left:0pt;margin-left:-26.9pt;margin-top:424.2pt;height:244.05pt;width:450.1pt;mso-position-vertical-relative:page;mso-wrap-distance-bottom:0pt;mso-wrap-distance-top:0pt;z-index:251662336;mso-width-relative:page;mso-height-relative:page;" coordorigin="11111,23398" coordsize="9002,4881" o:gfxdata="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">
                 <o:lock v:ext="edit" aspectratio="f"/>
                 <v:shape id="_x0000_s1026" o:spid="_x0000_s1026" o:spt="75" alt="04_comparaison_socle" type="#_x0000_t75" style="position:absolute;left:11498;top:23398;height:4881;width:8301;" filled="f" o:preferrelative="t" stroked="f" coordsize="21600,21600" o:gfxdata="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">
                   <v:fill on="f" focussize="0,0"/>
@@ -2094,31 +2071,31 @@
                   <v:imagedata r:id="rId6" o:title=""/>
                   <o:lock v:ext="edit" aspectratio="t"/>
                 </v:shape>
-                <v:rect id="_x0000_s1026" o:spid="_x0000_s1026" o:spt="1" style="position:absolute;left:11602;top:23881;flip:x;height:806;width:8071;v-text-anchor:middle;" filled="f" stroked="t" coordsize="21600,21600" o:gfxdata="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">
+                <v:rect id="_x0000_s1026" o:spid="_x0000_s1026" o:spt="1" style="position:absolute;left:11602;top:23881;flip:x;height:806;width:8071;v-text-anchor:middle;" filled="f" stroked="t" coordsize="21600,21600" o:gfxdata="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">
                   <v:fill on="f" focussize="0,0"/>
                   <v:stroke weight="1.5pt" color="#2F5597 [2408]" miterlimit="8" joinstyle="miter"/>
                   <v:imagedata o:title=""/>
                   <o:lock v:ext="edit" aspectratio="f"/>
                 </v:rect>
-                <v:rect id="_x0000_s1026" o:spid="_x0000_s1026" o:spt="1" style="position:absolute;left:11609;top:24740;flip:x;height:373;width:8071;v-text-anchor:middle;" filled="f" stroked="t" coordsize="21600,21600" o:gfxdata="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">
+                <v:rect id="_x0000_s1026" o:spid="_x0000_s1026" o:spt="1" style="position:absolute;left:11609;top:24740;flip:x;height:373;width:8071;v-text-anchor:middle;" filled="f" stroked="t" coordsize="21600,21600" o:gfxdata="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">
                   <v:fill on="f" focussize="0,0"/>
                   <v:stroke weight="1.5pt" color="#2F5597 [2408]" miterlimit="8" joinstyle="miter"/>
                   <v:imagedata o:title=""/>
                   <o:lock v:ext="edit" aspectratio="f"/>
                 </v:rect>
-                <v:rect id="_x0000_s1026" o:spid="_x0000_s1026" o:spt="1" style="position:absolute;left:11809;top:25286;flip:x;height:1457;width:3739;v-text-anchor:middle;" filled="f" stroked="t" coordsize="21600,21600" o:gfxdata="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">
+                <v:rect id="_x0000_s1026" o:spid="_x0000_s1026" o:spt="1" style="position:absolute;left:11809;top:25286;flip:x;height:1457;width:3739;v-text-anchor:middle;" filled="f" stroked="t" coordsize="21600,21600" o:gfxdata="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">
                   <v:fill on="f" focussize="0,0"/>
                   <v:stroke weight="1.5pt" color="#2F5597 [2408]" miterlimit="8" joinstyle="miter"/>
                   <v:imagedata o:title=""/>
                   <o:lock v:ext="edit" aspectratio="f"/>
                 </v:rect>
-                <v:rect id="_x0000_s1026" o:spid="_x0000_s1026" o:spt="1" style="position:absolute;left:15650;top:25296;flip:x;height:1457;width:3638;v-text-anchor:middle;" filled="f" stroked="t" coordsize="21600,21600" o:gfxdata="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">
+                <v:rect id="_x0000_s1026" o:spid="_x0000_s1026" o:spt="1" style="position:absolute;left:15650;top:25296;flip:x;height:1457;width:3638;v-text-anchor:middle;" filled="f" stroked="t" coordsize="21600,21600" o:gfxdata="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">
                   <v:fill on="f" focussize="0,0"/>
                   <v:stroke weight="1.5pt" color="#2F5597 [2408]" miterlimit="8" joinstyle="miter"/>
                   <v:imagedata o:title=""/>
                   <o:lock v:ext="edit" aspectratio="f"/>
                 </v:rect>
-                <v:shape id="_x0000_s1026" o:spid="_x0000_s1026" o:spt="202" type="#_x0000_t202" style="position:absolute;left:11111;top:23928;height:395;width:421;" filled="f" stroked="f" coordsize="21600,21600" o:gfxdata="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">
+                <v:shape id="_x0000_s1026" o:spid="_x0000_s1026" o:spt="202" type="#_x0000_t202" style="position:absolute;left:11111;top:23928;height:395;width:421;" filled="f" stroked="f" coordsize="21600,21600" o:gfxdata="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">
                   <v:fill on="f" focussize="0,0"/>
                   <v:stroke on="f" weight="0.5pt"/>
                   <v:imagedata o:title=""/>
@@ -2141,7 +2118,7 @@
                     </w:txbxContent>
                   </v:textbox>
                 </v:shape>
-                <v:shape id="_x0000_s1026" o:spid="_x0000_s1026" o:spt="202" type="#_x0000_t202" style="position:absolute;left:11127;top:24744;height:395;width:421;" filled="f" stroked="f" coordsize="21600,21600" o:gfxdata="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">
+                <v:shape id="_x0000_s1026" o:spid="_x0000_s1026" o:spt="202" type="#_x0000_t202" style="position:absolute;left:11127;top:24744;height:395;width:421;" filled="f" stroked="f" coordsize="21600,21600" o:gfxdata="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">
                   <v:fill on="f" focussize="0,0"/>
                   <v:stroke on="f" weight="0.5pt"/>
                   <v:imagedata o:title=""/>
@@ -2164,7 +2141,7 @@
                     </w:txbxContent>
                   </v:textbox>
                 </v:shape>
-                <v:shape id="_x0000_s1026" o:spid="_x0000_s1026" o:spt="202" type="#_x0000_t202" style="position:absolute;left:11127;top:25688;height:477;width:421;" filled="f" stroked="f" coordsize="21600,21600" o:gfxdata="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">
+                <v:shape id="_x0000_s1026" o:spid="_x0000_s1026" o:spt="202" type="#_x0000_t202" style="position:absolute;left:11127;top:25688;height:477;width:421;" filled="f" stroked="f" coordsize="21600,21600" o:gfxdata="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">
                   <v:fill on="f" focussize="0,0"/>
                   <v:stroke on="f" weight="0.5pt"/>
                   <v:imagedata o:title=""/>
@@ -2187,7 +2164,7 @@
                     </w:txbxContent>
                   </v:textbox>
                 </v:shape>
-                <v:shape id="_x0000_s1026" o:spid="_x0000_s1026" o:spt="202" type="#_x0000_t202" style="position:absolute;left:19692;top:25747;height:395;width:421;" filled="f" stroked="f" coordsize="21600,21600" o:gfxdata="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">
+                <v:shape id="_x0000_s1026" o:spid="_x0000_s1026" o:spt="202" type="#_x0000_t202" style="position:absolute;left:19692;top:25747;height:395;width:421;" filled="f" stroked="f" coordsize="21600,21600" o:gfxdata="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">
                   <v:fill on="f" focussize="0,0"/>
                   <v:stroke on="f" weight="0.5pt"/>
                   <v:imagedata o:title=""/>
@@ -2216,21 +2193,7 @@
           </mc:Fallback>
         </mc:AlternateContent>
       </w:r>
-      <w:r>
-        <w:rPr>
-          <w:rFonts w:hint="default"/>
-          <w:lang w:val="fr-FR"/>
-        </w:rPr>
-        <w:t>Comparaison de socle</w:t>
-      </w:r>
-    </w:p>
-    <w:p>
-      <w:pPr>
-        <w:rPr>
-          <w:rFonts w:hint="default"/>
-          <w:lang w:val="fr-FR"/>
-        </w:rPr>
-      </w:pPr>
+      <w:bookmarkEnd w:id="0"/>
     </w:p>
     <w:p>
       <w:pPr>
@@ -2344,6 +2307,7 @@
       <w:pPr>
         <w:widowControl w:val="0"/>
         <w:numPr>
+          <w:ilvl w:val="0"/>
           <w:numId w:val="0"/>
         </w:numPr>
         <w:jc w:val="both"/>
@@ -2355,21 +2319,927 @@
     </w:p>
     <w:p>
       <w:pPr>
+        <w:numPr>
+          <w:ilvl w:val="0"/>
+          <w:numId w:val="0"/>
+        </w:numPr>
+        <w:ind w:firstLine="420" w:firstLineChars="0"/>
+        <w:rPr>
+          <w:rFonts w:hint="default"/>
+          <w:lang w:val="fr-FR"/>
+        </w:rPr>
+      </w:pPr>
+      <w:r>
+        <w:rPr>
+          <w:rFonts w:hint="default"/>
+          <w:lang w:val="fr-FR"/>
+        </w:rPr>
+        <w:t>Sur cette interface, il nous suffit donc de sélectionner nos deux socles à comparer, puis le nom de la couche à crééer pour effectuer une comparaison. La comparaison s’effectue dans un premier temps par intersection entre les couches, ce qui permet de garder les anciennes comme les nouvelles découpes (cas par exemple où une découpe à eu lieux manuellement sur le socle t0). Ensuite, on regroupe les micros morceaux de route qui ont été générés pour avoir une nouvelle base géométrique. Lors de ces découpes, on attribue les nouveaux et anciens code à la parcelle en faisant bien attention à récupérer les données de toutes les dates présentes. Pour finir on réattribut les codes des années précédentes, lorsque les évolution détéctés ne sont pas cohérentes. (CF Schéma 4)</w:t>
+      </w:r>
+    </w:p>
+    <w:p>
+      <w:pPr>
+        <w:pStyle w:val="2"/>
+        <w:rPr>
+          <w:rFonts w:hint="default"/>
+          <w:lang w:val="fr-FR"/>
+        </w:rPr>
+      </w:pPr>
+      <w:r>
+        <w:rPr>
+          <w:sz w:val="24"/>
+        </w:rPr>
+        <mc:AlternateContent>
+          <mc:Choice Requires="wpg">
+            <w:drawing>
+              <wp:anchor distT="0" distB="0" distL="114300" distR="114300" simplePos="0" relativeHeight="251663360" behindDoc="0" locked="0" layoutInCell="1" allowOverlap="1">
+                <wp:simplePos x="0" y="0"/>
+                <wp:positionH relativeFrom="column">
+                  <wp:posOffset>-363220</wp:posOffset>
+                </wp:positionH>
+                <wp:positionV relativeFrom="paragraph">
+                  <wp:posOffset>699135</wp:posOffset>
+                </wp:positionV>
+                <wp:extent cx="5551170" cy="6139180"/>
+                <wp:effectExtent l="0" t="0" r="12065" b="13970"/>
+                <wp:wrapTopAndBottom/>
+                <wp:docPr id="43" name="Grouper 43"/>
+                <wp:cNvGraphicFramePr/>
+                <a:graphic xmlns:a="http://schemas.openxmlformats.org/drawingml/2006/main">
+                  <a:graphicData uri="http://schemas.microsoft.com/office/word/2010/wordprocessingGroup">
+                    <wpg:wgp>
+                      <wpg:cNvGrpSpPr/>
+                      <wpg:grpSpPr>
+                        <a:xfrm>
+                          <a:off x="0" y="0"/>
+                          <a:ext cx="5551170" cy="6139180"/>
+                          <a:chOff x="11058" y="37066"/>
+                          <a:chExt cx="8742" cy="9668"/>
+                        </a:xfrm>
+                      </wpg:grpSpPr>
+                      <wpg:grpSp>
+                        <wpg:cNvPr id="42" name="Grouper 42"/>
+                        <wpg:cNvGrpSpPr/>
+                        <wpg:grpSpPr>
+                          <a:xfrm>
+                            <a:off x="11060" y="37066"/>
+                            <a:ext cx="8741" cy="9668"/>
+                            <a:chOff x="11193" y="37193"/>
+                            <a:chExt cx="8741" cy="9668"/>
+                          </a:xfrm>
+                        </wpg:grpSpPr>
+                        <pic:pic xmlns:pic="http://schemas.openxmlformats.org/drawingml/2006/picture">
+                          <pic:nvPicPr>
+                            <pic:cNvPr id="23" name="Image 23" descr="retro_evolution"/>
+                            <pic:cNvPicPr>
+                              <a:picLocks noChangeAspect="1"/>
+                            </pic:cNvPicPr>
+                          </pic:nvPicPr>
+                          <pic:blipFill>
+                            <a:blip r:embed="rId7"/>
+                            <a:stretch>
+                              <a:fillRect/>
+                            </a:stretch>
+                          </pic:blipFill>
+                          <pic:spPr>
+                            <a:xfrm>
+                              <a:off x="11630" y="37193"/>
+                              <a:ext cx="8304" cy="9669"/>
+                            </a:xfrm>
+                            <a:prstGeom prst="rect">
+                              <a:avLst/>
+                            </a:prstGeom>
+                          </pic:spPr>
+                        </pic:pic>
+                        <wps:wsp>
+                          <wps:cNvPr id="24" name="Rectangle 24"/>
+                          <wps:cNvSpPr/>
+                          <wps:spPr>
+                            <a:xfrm flipH="1">
+                              <a:off x="11816" y="41981"/>
+                              <a:ext cx="7954" cy="3557"/>
+                            </a:xfrm>
+                            <a:prstGeom prst="rect">
+                              <a:avLst/>
+                            </a:prstGeom>
+                            <a:noFill/>
+                            <a:ln w="19050">
+                              <a:solidFill>
+                                <a:schemeClr val="accent5">
+                                  <a:lumMod val="75000"/>
+                                </a:schemeClr>
+                              </a:solidFill>
+                            </a:ln>
+                          </wps:spPr>
+                          <wps:style>
+                            <a:lnRef idx="2">
+                              <a:schemeClr val="accent5"/>
+                            </a:lnRef>
+                            <a:fillRef idx="1">
+                              <a:schemeClr val="lt1"/>
+                            </a:fillRef>
+                            <a:effectRef idx="0">
+                              <a:schemeClr val="accent5"/>
+                            </a:effectRef>
+                            <a:fontRef idx="minor">
+                              <a:schemeClr val="dk1"/>
+                            </a:fontRef>
+                          </wps:style>
+                          <wps:bodyPr rot="0" spcFirstLastPara="0" vertOverflow="overflow" horzOverflow="overflow" vert="horz" wrap="square" lIns="91440" tIns="45720" rIns="91440" bIns="45720" numCol="1" spcCol="0" rtlCol="0" fromWordArt="0" anchor="ctr" anchorCtr="0" forceAA="0" compatLnSpc="1">
+                            <a:noAutofit/>
+                          </wps:bodyPr>
+                        </wps:wsp>
+                        <wps:wsp>
+                          <wps:cNvPr id="25" name="Rectangle 25"/>
+                          <wps:cNvSpPr/>
+                          <wps:spPr>
+                            <a:xfrm flipH="1">
+                              <a:off x="11806" y="41121"/>
+                              <a:ext cx="7970" cy="675"/>
+                            </a:xfrm>
+                            <a:prstGeom prst="rect">
+                              <a:avLst/>
+                            </a:prstGeom>
+                            <a:noFill/>
+                            <a:ln w="19050">
+                              <a:solidFill>
+                                <a:schemeClr val="accent5">
+                                  <a:lumMod val="75000"/>
+                                </a:schemeClr>
+                              </a:solidFill>
+                            </a:ln>
+                          </wps:spPr>
+                          <wps:style>
+                            <a:lnRef idx="2">
+                              <a:schemeClr val="accent5"/>
+                            </a:lnRef>
+                            <a:fillRef idx="1">
+                              <a:schemeClr val="lt1"/>
+                            </a:fillRef>
+                            <a:effectRef idx="0">
+                              <a:schemeClr val="accent5"/>
+                            </a:effectRef>
+                            <a:fontRef idx="minor">
+                              <a:schemeClr val="dk1"/>
+                            </a:fontRef>
+                          </wps:style>
+                          <wps:bodyPr rot="0" spcFirstLastPara="0" vertOverflow="overflow" horzOverflow="overflow" vert="horz" wrap="square" lIns="91440" tIns="45720" rIns="91440" bIns="45720" numCol="1" spcCol="0" rtlCol="0" fromWordArt="0" anchor="ctr" anchorCtr="0" forceAA="0" compatLnSpc="1">
+                            <a:noAutofit/>
+                          </wps:bodyPr>
+                        </wps:wsp>
+                        <wps:wsp>
+                          <wps:cNvPr id="26" name="Rectangle 26"/>
+                          <wps:cNvSpPr/>
+                          <wps:spPr>
+                            <a:xfrm flipH="1">
+                              <a:off x="11806" y="39471"/>
+                              <a:ext cx="7954" cy="1523"/>
+                            </a:xfrm>
+                            <a:prstGeom prst="rect">
+                              <a:avLst/>
+                            </a:prstGeom>
+                            <a:noFill/>
+                            <a:ln w="19050">
+                              <a:solidFill>
+                                <a:schemeClr val="accent5">
+                                  <a:lumMod val="75000"/>
+                                </a:schemeClr>
+                              </a:solidFill>
+                            </a:ln>
+                          </wps:spPr>
+                          <wps:style>
+                            <a:lnRef idx="2">
+                              <a:schemeClr val="accent5"/>
+                            </a:lnRef>
+                            <a:fillRef idx="1">
+                              <a:schemeClr val="lt1"/>
+                            </a:fillRef>
+                            <a:effectRef idx="0">
+                              <a:schemeClr val="accent5"/>
+                            </a:effectRef>
+                            <a:fontRef idx="minor">
+                              <a:schemeClr val="dk1"/>
+                            </a:fontRef>
+                          </wps:style>
+                          <wps:bodyPr rot="0" spcFirstLastPara="0" vertOverflow="overflow" horzOverflow="overflow" vert="horz" wrap="square" lIns="91440" tIns="45720" rIns="91440" bIns="45720" numCol="1" spcCol="0" rtlCol="0" fromWordArt="0" anchor="ctr" anchorCtr="0" forceAA="0" compatLnSpc="1">
+                            <a:noAutofit/>
+                          </wps:bodyPr>
+                        </wps:wsp>
+                        <wps:wsp>
+                          <wps:cNvPr id="36" name="Rectangle 36"/>
+                          <wps:cNvSpPr/>
+                          <wps:spPr>
+                            <a:xfrm flipH="1">
+                              <a:off x="11806" y="38587"/>
+                              <a:ext cx="7954" cy="742"/>
+                            </a:xfrm>
+                            <a:prstGeom prst="rect">
+                              <a:avLst/>
+                            </a:prstGeom>
+                            <a:noFill/>
+                            <a:ln w="19050">
+                              <a:solidFill>
+                                <a:schemeClr val="accent5">
+                                  <a:lumMod val="75000"/>
+                                </a:schemeClr>
+                              </a:solidFill>
+                            </a:ln>
+                          </wps:spPr>
+                          <wps:style>
+                            <a:lnRef idx="2">
+                              <a:schemeClr val="accent5"/>
+                            </a:lnRef>
+                            <a:fillRef idx="1">
+                              <a:schemeClr val="lt1"/>
+                            </a:fillRef>
+                            <a:effectRef idx="0">
+                              <a:schemeClr val="accent5"/>
+                            </a:effectRef>
+                            <a:fontRef idx="minor">
+                              <a:schemeClr val="dk1"/>
+                            </a:fontRef>
+                          </wps:style>
+                          <wps:bodyPr rot="0" spcFirstLastPara="0" vertOverflow="overflow" horzOverflow="overflow" vert="horz" wrap="square" lIns="91440" tIns="45720" rIns="91440" bIns="45720" numCol="1" spcCol="0" rtlCol="0" fromWordArt="0" anchor="ctr" anchorCtr="0" forceAA="0" compatLnSpc="1">
+                            <a:noAutofit/>
+                          </wps:bodyPr>
+                        </wps:wsp>
+                        <wps:wsp>
+                          <wps:cNvPr id="37" name="Rectangle 37"/>
+                          <wps:cNvSpPr/>
+                          <wps:spPr>
+                            <a:xfrm flipH="1">
+                              <a:off x="11806" y="37638"/>
+                              <a:ext cx="7954" cy="873"/>
+                            </a:xfrm>
+                            <a:prstGeom prst="rect">
+                              <a:avLst/>
+                            </a:prstGeom>
+                            <a:noFill/>
+                            <a:ln w="19050">
+                              <a:solidFill>
+                                <a:schemeClr val="accent5">
+                                  <a:lumMod val="75000"/>
+                                </a:schemeClr>
+                              </a:solidFill>
+                            </a:ln>
+                          </wps:spPr>
+                          <wps:style>
+                            <a:lnRef idx="2">
+                              <a:schemeClr val="accent5"/>
+                            </a:lnRef>
+                            <a:fillRef idx="1">
+                              <a:schemeClr val="lt1"/>
+                            </a:fillRef>
+                            <a:effectRef idx="0">
+                              <a:schemeClr val="accent5"/>
+                            </a:effectRef>
+                            <a:fontRef idx="minor">
+                              <a:schemeClr val="dk1"/>
+                            </a:fontRef>
+                          </wps:style>
+                          <wps:bodyPr rot="0" spcFirstLastPara="0" vertOverflow="overflow" horzOverflow="overflow" vert="horz" wrap="square" lIns="91440" tIns="45720" rIns="91440" bIns="45720" numCol="1" spcCol="0" rtlCol="0" fromWordArt="0" anchor="ctr" anchorCtr="0" forceAA="0" compatLnSpc="1">
+                            <a:noAutofit/>
+                          </wps:bodyPr>
+                        </wps:wsp>
+                        <wps:wsp>
+                          <wps:cNvPr id="38" name="Zone de texte 38"/>
+                          <wps:cNvSpPr txBox="1"/>
+                          <wps:spPr>
+                            <a:xfrm>
+                              <a:off x="11193" y="37830"/>
+                              <a:ext cx="421" cy="561"/>
+                            </a:xfrm>
+                            <a:prstGeom prst="rect">
+                              <a:avLst/>
+                            </a:prstGeom>
+                            <a:noFill/>
+                            <a:ln w="6350">
+                              <a:noFill/>
+                            </a:ln>
+                          </wps:spPr>
+                          <wps:style>
+                            <a:lnRef idx="0">
+                              <a:schemeClr val="accent1"/>
+                            </a:lnRef>
+                            <a:fillRef idx="0">
+                              <a:schemeClr val="accent1"/>
+                            </a:fillRef>
+                            <a:effectRef idx="0">
+                              <a:schemeClr val="accent1"/>
+                            </a:effectRef>
+                            <a:fontRef idx="minor">
+                              <a:schemeClr val="dk1"/>
+                            </a:fontRef>
+                          </wps:style>
+                          <wps:txbx>
+                            <w:txbxContent>
+                              <w:p>
+                                <w:pPr>
+                                  <w:rPr>
+                                    <w:lang w:val="fr-FR"/>
+                                  </w:rPr>
+                                </w:pPr>
+                                <w:r>
+                                  <w:rPr>
+                                    <w:lang w:val="fr-FR"/>
+                                  </w:rPr>
+                                  <w:t>1</w:t>
+                                </w:r>
+                              </w:p>
+                            </w:txbxContent>
+                          </wps:txbx>
+                          <wps:bodyPr rot="0" spcFirstLastPara="0" vertOverflow="overflow" horzOverflow="overflow" vert="horz" wrap="square" lIns="91440" tIns="45720" rIns="91440" bIns="45720" numCol="1" spcCol="0" rtlCol="0" fromWordArt="0" anchor="t" anchorCtr="0" forceAA="0" compatLnSpc="1">
+                            <a:noAutofit/>
+                          </wps:bodyPr>
+                        </wps:wsp>
+                        <wps:wsp>
+                          <wps:cNvPr id="39" name="Zone de texte 39"/>
+                          <wps:cNvSpPr txBox="1"/>
+                          <wps:spPr>
+                            <a:xfrm>
+                              <a:off x="11193" y="38731"/>
+                              <a:ext cx="421" cy="478"/>
+                            </a:xfrm>
+                            <a:prstGeom prst="rect">
+                              <a:avLst/>
+                            </a:prstGeom>
+                            <a:noFill/>
+                            <a:ln w="6350">
+                              <a:noFill/>
+                            </a:ln>
+                          </wps:spPr>
+                          <wps:style>
+                            <a:lnRef idx="0">
+                              <a:schemeClr val="accent1"/>
+                            </a:lnRef>
+                            <a:fillRef idx="0">
+                              <a:schemeClr val="accent1"/>
+                            </a:fillRef>
+                            <a:effectRef idx="0">
+                              <a:schemeClr val="accent1"/>
+                            </a:effectRef>
+                            <a:fontRef idx="minor">
+                              <a:schemeClr val="dk1"/>
+                            </a:fontRef>
+                          </wps:style>
+                          <wps:txbx>
+                            <w:txbxContent>
+                              <w:p>
+                                <w:pPr>
+                                  <w:rPr>
+                                    <w:lang w:val="fr-FR"/>
+                                  </w:rPr>
+                                </w:pPr>
+                                <w:r>
+                                  <w:rPr>
+                                    <w:lang w:val="fr-FR"/>
+                                  </w:rPr>
+                                  <w:t>2</w:t>
+                                </w:r>
+                              </w:p>
+                            </w:txbxContent>
+                          </wps:txbx>
+                          <wps:bodyPr rot="0" spcFirstLastPara="0" vertOverflow="overflow" horzOverflow="overflow" vert="horz" wrap="square" lIns="91440" tIns="45720" rIns="91440" bIns="45720" numCol="1" spcCol="0" rtlCol="0" fromWordArt="0" anchor="t" anchorCtr="0" forceAA="0" compatLnSpc="1">
+                            <a:noAutofit/>
+                          </wps:bodyPr>
+                        </wps:wsp>
+                        <wps:wsp>
+                          <wps:cNvPr id="40" name="Zone de texte 40"/>
+                          <wps:cNvSpPr txBox="1"/>
+                          <wps:spPr>
+                            <a:xfrm>
+                              <a:off x="11201" y="41102"/>
+                              <a:ext cx="421" cy="561"/>
+                            </a:xfrm>
+                            <a:prstGeom prst="rect">
+                              <a:avLst/>
+                            </a:prstGeom>
+                            <a:noFill/>
+                            <a:ln w="6350">
+                              <a:noFill/>
+                            </a:ln>
+                          </wps:spPr>
+                          <wps:style>
+                            <a:lnRef idx="0">
+                              <a:schemeClr val="accent1"/>
+                            </a:lnRef>
+                            <a:fillRef idx="0">
+                              <a:schemeClr val="accent1"/>
+                            </a:fillRef>
+                            <a:effectRef idx="0">
+                              <a:schemeClr val="accent1"/>
+                            </a:effectRef>
+                            <a:fontRef idx="minor">
+                              <a:schemeClr val="dk1"/>
+                            </a:fontRef>
+                          </wps:style>
+                          <wps:txbx>
+                            <w:txbxContent>
+                              <w:p>
+                                <w:pPr>
+                                  <w:rPr>
+                                    <w:lang w:val="fr-FR"/>
+                                  </w:rPr>
+                                </w:pPr>
+                                <w:r>
+                                  <w:rPr>
+                                    <w:lang w:val="fr-FR"/>
+                                  </w:rPr>
+                                  <w:t>4</w:t>
+                                </w:r>
+                              </w:p>
+                            </w:txbxContent>
+                          </wps:txbx>
+                          <wps:bodyPr rot="0" spcFirstLastPara="0" vertOverflow="overflow" horzOverflow="overflow" vert="horz" wrap="square" lIns="91440" tIns="45720" rIns="91440" bIns="45720" numCol="1" spcCol="0" rtlCol="0" fromWordArt="0" anchor="t" anchorCtr="0" forceAA="0" compatLnSpc="1">
+                            <a:noAutofit/>
+                          </wps:bodyPr>
+                        </wps:wsp>
+                        <wps:wsp>
+                          <wps:cNvPr id="41" name="Zone de texte 41"/>
+                          <wps:cNvSpPr txBox="1"/>
+                          <wps:spPr>
+                            <a:xfrm>
+                              <a:off x="11201" y="42985"/>
+                              <a:ext cx="421" cy="561"/>
+                            </a:xfrm>
+                            <a:prstGeom prst="rect">
+                              <a:avLst/>
+                            </a:prstGeom>
+                            <a:noFill/>
+                            <a:ln w="6350">
+                              <a:noFill/>
+                            </a:ln>
+                          </wps:spPr>
+                          <wps:style>
+                            <a:lnRef idx="0">
+                              <a:schemeClr val="accent1"/>
+                            </a:lnRef>
+                            <a:fillRef idx="0">
+                              <a:schemeClr val="accent1"/>
+                            </a:fillRef>
+                            <a:effectRef idx="0">
+                              <a:schemeClr val="accent1"/>
+                            </a:effectRef>
+                            <a:fontRef idx="minor">
+                              <a:schemeClr val="dk1"/>
+                            </a:fontRef>
+                          </wps:style>
+                          <wps:txbx>
+                            <w:txbxContent>
+                              <w:p>
+                                <w:pPr>
+                                  <w:rPr>
+                                    <w:lang w:val="fr-FR"/>
+                                  </w:rPr>
+                                </w:pPr>
+                                <w:r>
+                                  <w:rPr>
+                                    <w:lang w:val="fr-FR"/>
+                                  </w:rPr>
+                                  <w:t>5</w:t>
+                                </w:r>
+                              </w:p>
+                            </w:txbxContent>
+                          </wps:txbx>
+                          <wps:bodyPr rot="0" spcFirstLastPara="0" vertOverflow="overflow" horzOverflow="overflow" vert="horz" wrap="square" lIns="91440" tIns="45720" rIns="91440" bIns="45720" numCol="1" spcCol="0" rtlCol="0" fromWordArt="0" anchor="t" anchorCtr="0" forceAA="0" compatLnSpc="1">
+                            <a:noAutofit/>
+                          </wps:bodyPr>
+                        </wps:wsp>
+                      </wpg:grpSp>
+                      <wps:wsp>
+                        <wps:cNvPr id="16" name="Zone de texte 16"/>
+                        <wps:cNvSpPr txBox="1"/>
+                        <wps:spPr>
+                          <a:xfrm>
+                            <a:off x="11058" y="39798"/>
+                            <a:ext cx="421" cy="561"/>
+                          </a:xfrm>
+                          <a:prstGeom prst="rect">
+                            <a:avLst/>
+                          </a:prstGeom>
+                          <a:noFill/>
+                          <a:ln w="6350">
+                            <a:noFill/>
+                          </a:ln>
+                        </wps:spPr>
+                        <wps:style>
+                          <a:lnRef idx="0">
+                            <a:schemeClr val="accent1"/>
+                          </a:lnRef>
+                          <a:fillRef idx="0">
+                            <a:schemeClr val="accent1"/>
+                          </a:fillRef>
+                          <a:effectRef idx="0">
+                            <a:schemeClr val="accent1"/>
+                          </a:effectRef>
+                          <a:fontRef idx="minor">
+                            <a:schemeClr val="dk1"/>
+                          </a:fontRef>
+                        </wps:style>
+                        <wps:txbx>
+                          <w:txbxContent>
+                            <w:p>
+                              <w:pPr>
+                                <w:rPr>
+                                  <w:lang w:val="fr-FR"/>
+                                </w:rPr>
+                              </w:pPr>
+                              <w:r>
+                                <w:rPr>
+                                  <w:lang w:val="fr-FR"/>
+                                </w:rPr>
+                                <w:t>3</w:t>
+                              </w:r>
+                            </w:p>
+                          </w:txbxContent>
+                        </wps:txbx>
+                        <wps:bodyPr rot="0" spcFirstLastPara="0" vertOverflow="overflow" horzOverflow="overflow" vert="horz" wrap="square" lIns="91440" tIns="45720" rIns="91440" bIns="45720" numCol="1" spcCol="0" rtlCol="0" fromWordArt="0" anchor="t" anchorCtr="0" forceAA="0" compatLnSpc="1">
+                          <a:noAutofit/>
+                        </wps:bodyPr>
+                      </wps:wsp>
+                    </wpg:wgp>
+                  </a:graphicData>
+                </a:graphic>
+              </wp:anchor>
+            </w:drawing>
+          </mc:Choice>
+          <mc:Fallback>
+            <w:pict>
+              <v:group id="_x0000_s1026" o:spid="_x0000_s1026" o:spt="203" style="position:absolute;left:0pt;margin-left:-28.6pt;margin-top:55.05pt;height:483.4pt;width:437.1pt;mso-wrap-distance-bottom:0pt;mso-wrap-distance-top:0pt;z-index:251663360;mso-width-relative:page;mso-height-relative:page;" coordorigin="11058,37066" coordsize="8742,9668" o:gfxdata="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">
+                <o:lock v:ext="edit" aspectratio="f"/>
+                <v:group id="_x0000_s1026" o:spid="_x0000_s1026" o:spt="203" style="position:absolute;left:11060;top:37066;height:9668;width:8741;" coordorigin="11193,37193" coordsize="8741,9668" o:gfxdata="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">
+                  <o:lock v:ext="edit" aspectratio="f"/>
+                  <v:shape id="_x0000_s1026" o:spid="_x0000_s1026" o:spt="75" alt="retro_evolution" type="#_x0000_t75" style="position:absolute;left:11630;top:37193;height:9669;width:8304;" filled="f" o:preferrelative="t" stroked="f" coordsize="21600,21600" o:gfxdata="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">
+                    <v:fill on="f" focussize="0,0"/>
+                    <v:stroke on="f"/>
+                    <v:imagedata r:id="rId7" o:title=""/>
+                    <o:lock v:ext="edit" aspectratio="t"/>
+                  </v:shape>
+                  <v:rect id="_x0000_s1026" o:spid="_x0000_s1026" o:spt="1" style="position:absolute;left:11816;top:41981;flip:x;height:3557;width:7954;v-text-anchor:middle;" filled="f" stroked="t" coordsize="21600,21600" o:gfxdata="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">
+                    <v:fill on="f" focussize="0,0"/>
+                    <v:stroke weight="1.5pt" color="#2F5597 [2408]" miterlimit="8" joinstyle="miter"/>
+                    <v:imagedata o:title=""/>
+                    <o:lock v:ext="edit" aspectratio="f"/>
+                  </v:rect>
+                  <v:rect id="_x0000_s1026" o:spid="_x0000_s1026" o:spt="1" style="position:absolute;left:11806;top:41121;flip:x;height:675;width:7970;v-text-anchor:middle;" filled="f" stroked="t" coordsize="21600,21600" o:gfxdata="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">
+                    <v:fill on="f" focussize="0,0"/>
+                    <v:stroke weight="1.5pt" color="#2F5597 [2408]" miterlimit="8" joinstyle="miter"/>
+                    <v:imagedata o:title=""/>
+                    <o:lock v:ext="edit" aspectratio="f"/>
+                  </v:rect>
+                  <v:rect id="_x0000_s1026" o:spid="_x0000_s1026" o:spt="1" style="position:absolute;left:11806;top:39471;flip:x;height:1523;width:7954;v-text-anchor:middle;" filled="f" stroked="t" coordsize="21600,21600" o:gfxdata="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">
+                    <v:fill on="f" focussize="0,0"/>
+                    <v:stroke weight="1.5pt" color="#2F5597 [2408]" miterlimit="8" joinstyle="miter"/>
+                    <v:imagedata o:title=""/>
+                    <o:lock v:ext="edit" aspectratio="f"/>
+                  </v:rect>
+                  <v:rect id="_x0000_s1026" o:spid="_x0000_s1026" o:spt="1" style="position:absolute;left:11806;top:38587;flip:x;height:742;width:7954;v-text-anchor:middle;" filled="f" stroked="t" coordsize="21600,21600" o:gfxdata="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">
+                    <v:fill on="f" focussize="0,0"/>
+                    <v:stroke weight="1.5pt" color="#2F5597 [2408]" miterlimit="8" joinstyle="miter"/>
+                    <v:imagedata o:title=""/>
+                    <o:lock v:ext="edit" aspectratio="f"/>
+                  </v:rect>
+                  <v:rect id="_x0000_s1026" o:spid="_x0000_s1026" o:spt="1" style="position:absolute;left:11806;top:37638;flip:x;height:873;width:7954;v-text-anchor:middle;" filled="f" stroked="t" coordsize="21600,21600" o:gfxdata="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">
+                    <v:fill on="f" focussize="0,0"/>
+                    <v:stroke weight="1.5pt" color="#2F5597 [2408]" miterlimit="8" joinstyle="miter"/>
+                    <v:imagedata o:title=""/>
+                    <o:lock v:ext="edit" aspectratio="f"/>
+                  </v:rect>
+                  <v:shape id="_x0000_s1026" o:spid="_x0000_s1026" o:spt="202" type="#_x0000_t202" style="position:absolute;left:11193;top:37830;height:561;width:421;" filled="f" stroked="f" coordsize="21600,21600" o:gfxdata="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">
+                    <v:fill on="f" focussize="0,0"/>
+                    <v:stroke on="f" weight="0.5pt"/>
+                    <v:imagedata o:title=""/>
+                    <o:lock v:ext="edit" aspectratio="f"/>
+                    <v:textbox>
+                      <w:txbxContent>
+                        <w:p>
+                          <w:pPr>
+                            <w:rPr>
+                              <w:lang w:val="fr-FR"/>
+                            </w:rPr>
+                          </w:pPr>
+                          <w:r>
+                            <w:rPr>
+                              <w:lang w:val="fr-FR"/>
+                            </w:rPr>
+                            <w:t>1</w:t>
+                          </w:r>
+                        </w:p>
+                      </w:txbxContent>
+                    </v:textbox>
+                  </v:shape>
+                  <v:shape id="_x0000_s1026" o:spid="_x0000_s1026" o:spt="202" type="#_x0000_t202" style="position:absolute;left:11193;top:38731;height:478;width:421;" filled="f" stroked="f" coordsize="21600,21600" o:gfxdata="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">
+                    <v:fill on="f" focussize="0,0"/>
+                    <v:stroke on="f" weight="0.5pt"/>
+                    <v:imagedata o:title=""/>
+                    <o:lock v:ext="edit" aspectratio="f"/>
+                    <v:textbox>
+                      <w:txbxContent>
+                        <w:p>
+                          <w:pPr>
+                            <w:rPr>
+                              <w:lang w:val="fr-FR"/>
+                            </w:rPr>
+                          </w:pPr>
+                          <w:r>
+                            <w:rPr>
+                              <w:lang w:val="fr-FR"/>
+                            </w:rPr>
+                            <w:t>2</w:t>
+                          </w:r>
+                        </w:p>
+                      </w:txbxContent>
+                    </v:textbox>
+                  </v:shape>
+                  <v:shape id="_x0000_s1026" o:spid="_x0000_s1026" o:spt="202" type="#_x0000_t202" style="position:absolute;left:11201;top:41102;height:561;width:421;" filled="f" stroked="f" coordsize="21600,21600" o:gfxdata="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">
+                    <v:fill on="f" focussize="0,0"/>
+                    <v:stroke on="f" weight="0.5pt"/>
+                    <v:imagedata o:title=""/>
+                    <o:lock v:ext="edit" aspectratio="f"/>
+                    <v:textbox>
+                      <w:txbxContent>
+                        <w:p>
+                          <w:pPr>
+                            <w:rPr>
+                              <w:lang w:val="fr-FR"/>
+                            </w:rPr>
+                          </w:pPr>
+                          <w:r>
+                            <w:rPr>
+                              <w:lang w:val="fr-FR"/>
+                            </w:rPr>
+                            <w:t>4</w:t>
+                          </w:r>
+                        </w:p>
+                      </w:txbxContent>
+                    </v:textbox>
+                  </v:shape>
+                  <v:shape id="_x0000_s1026" o:spid="_x0000_s1026" o:spt="202" type="#_x0000_t202" style="position:absolute;left:11201;top:42985;height:561;width:421;" filled="f" stroked="f" coordsize="21600,21600" o:gfxdata="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">
+                    <v:fill on="f" focussize="0,0"/>
+                    <v:stroke on="f" weight="0.5pt"/>
+                    <v:imagedata o:title=""/>
+                    <o:lock v:ext="edit" aspectratio="f"/>
+                    <v:textbox>
+                      <w:txbxContent>
+                        <w:p>
+                          <w:pPr>
+                            <w:rPr>
+                              <w:lang w:val="fr-FR"/>
+                            </w:rPr>
+                          </w:pPr>
+                          <w:r>
+                            <w:rPr>
+                              <w:lang w:val="fr-FR"/>
+                            </w:rPr>
+                            <w:t>5</w:t>
+                          </w:r>
+                        </w:p>
+                      </w:txbxContent>
+                    </v:textbox>
+                  </v:shape>
+                </v:group>
+                <v:shape id="_x0000_s1026" o:spid="_x0000_s1026" o:spt="202" type="#_x0000_t202" style="position:absolute;left:11058;top:39798;height:561;width:421;" filled="f" stroked="f" coordsize="21600,21600" o:gfxdata="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">
+                  <v:fill on="f" focussize="0,0"/>
+                  <v:stroke on="f" weight="0.5pt"/>
+                  <v:imagedata o:title=""/>
+                  <o:lock v:ext="edit" aspectratio="f"/>
+                  <v:textbox>
+                    <w:txbxContent>
+                      <w:p>
+                        <w:pPr>
+                          <w:rPr>
+                            <w:lang w:val="fr-FR"/>
+                          </w:rPr>
+                        </w:pPr>
+                        <w:r>
+                          <w:rPr>
+                            <w:lang w:val="fr-FR"/>
+                          </w:rPr>
+                          <w:t>3</w:t>
+                        </w:r>
+                      </w:p>
+                    </w:txbxContent>
+                  </v:textbox>
+                </v:shape>
+                <w10:wrap type="topAndBottom"/>
+              </v:group>
+            </w:pict>
+          </mc:Fallback>
+        </mc:AlternateContent>
+      </w:r>
+      <w:r>
+        <w:rPr>
+          <w:rFonts w:hint="default"/>
+          <w:lang w:val="fr-FR"/>
+        </w:rPr>
+        <w:t>Réaliser une rétro-évolution</w:t>
+      </w:r>
+    </w:p>
+    <w:p>
+      <w:pPr>
+        <w:rPr>
+          <w:rFonts w:hint="default"/>
+          <w:lang w:val="fr-FR"/>
+        </w:rPr>
+      </w:pPr>
+    </w:p>
+    <w:p>
+      <w:pPr>
+        <w:ind w:firstLine="420" w:firstLineChars="0"/>
+        <w:rPr>
+          <w:rFonts w:hint="default"/>
+          <w:lang w:val="fr-FR"/>
+        </w:rPr>
+      </w:pPr>
+      <w:r>
+        <w:rPr>
+          <w:rFonts w:hint="default"/>
+          <w:lang w:val="fr-FR"/>
+        </w:rPr>
+        <w:t>Cette interface est utilisé pour ajouter des données concernant l’aménagement des parcelles sur une année t-1. On y trouve les parties suivante:</w:t>
+      </w:r>
+    </w:p>
+    <w:p>
+      <w:pPr>
+        <w:numPr>
+          <w:ilvl w:val="0"/>
+          <w:numId w:val="5"/>
+        </w:numPr>
+        <w:tabs>
+          <w:tab w:val="clear" w:pos="425"/>
+        </w:tabs>
+        <w:ind w:left="0" w:leftChars="0" w:firstLine="425" w:firstLineChars="0"/>
+        <w:rPr>
+          <w:rFonts w:hint="default"/>
+          <w:lang w:val="fr-FR"/>
+        </w:rPr>
+      </w:pPr>
+      <w:r>
+        <w:rPr>
+          <w:rFonts w:hint="default"/>
+          <w:lang w:val="fr-FR"/>
+        </w:rPr>
+        <w:t>Connexion à la base de données en utilisant les connexions dbManager.</w:t>
+      </w:r>
+    </w:p>
+    <w:p>
+      <w:pPr>
+        <w:numPr>
+          <w:ilvl w:val="0"/>
+          <w:numId w:val="5"/>
+        </w:numPr>
+        <w:tabs>
+          <w:tab w:val="clear" w:pos="425"/>
+        </w:tabs>
+        <w:ind w:left="0" w:leftChars="0" w:firstLine="425" w:firstLineChars="0"/>
+        <w:rPr>
+          <w:rFonts w:hint="default"/>
+          <w:lang w:val="fr-FR"/>
+        </w:rPr>
+      </w:pPr>
+      <w:r>
+        <w:rPr>
+          <w:rFonts w:hint="default"/>
+          <w:lang w:val="fr-FR"/>
+        </w:rPr>
+        <w:t>Spécification de la couche en sortie.</w:t>
+      </w:r>
+    </w:p>
+    <w:p>
+      <w:pPr>
+        <w:numPr>
+          <w:ilvl w:val="0"/>
+          <w:numId w:val="5"/>
+        </w:numPr>
+        <w:tabs>
+          <w:tab w:val="clear" w:pos="425"/>
+        </w:tabs>
+        <w:ind w:left="0" w:leftChars="0" w:firstLine="425" w:firstLineChars="0"/>
+        <w:rPr>
+          <w:rFonts w:hint="default"/>
+          <w:lang w:val="fr-FR"/>
+        </w:rPr>
+      </w:pPr>
+      <w:r>
+        <w:rPr>
+          <w:rFonts w:hint="default"/>
+          <w:lang w:val="fr-FR"/>
+        </w:rPr>
+        <w:t>Sélection de la couche t0 et renseignement de l’année à renseigner.</w:t>
+      </w:r>
+    </w:p>
+    <w:p>
+      <w:pPr>
+        <w:numPr>
+          <w:ilvl w:val="0"/>
+          <w:numId w:val="5"/>
+        </w:numPr>
+        <w:tabs>
+          <w:tab w:val="clear" w:pos="425"/>
+        </w:tabs>
+        <w:ind w:left="0" w:leftChars="0" w:firstLine="425" w:firstLineChars="0"/>
+        <w:rPr>
+          <w:rFonts w:hint="default"/>
+          <w:lang w:val="fr-FR"/>
+        </w:rPr>
+      </w:pPr>
+      <w:r>
+        <w:rPr>
+          <w:rFonts w:hint="default"/>
+          <w:lang w:val="fr-FR"/>
+        </w:rPr>
+        <w:t>Données nécessaire : les fichiers fonciers les plus récents (t0).</w:t>
+      </w:r>
+    </w:p>
+    <w:p>
+      <w:pPr>
+        <w:numPr>
+          <w:ilvl w:val="0"/>
+          <w:numId w:val="5"/>
+        </w:numPr>
+        <w:tabs>
+          <w:tab w:val="clear" w:pos="425"/>
+        </w:tabs>
+        <w:ind w:left="0" w:leftChars="0" w:firstLine="425" w:firstLineChars="0"/>
+        <w:rPr>
+          <w:rFonts w:hint="default"/>
+          <w:lang w:val="fr-FR"/>
+        </w:rPr>
+      </w:pPr>
+      <w:r>
+        <w:rPr>
+          <w:rFonts w:hint="default"/>
+          <w:lang w:val="fr-FR"/>
+        </w:rPr>
+        <w:t>Données facultatives : les données de bâtiment (IGN, Edigeo) de l’année t-1</w:t>
+      </w:r>
+    </w:p>
+    <w:p>
+      <w:pPr>
+        <w:widowControl w:val="0"/>
+        <w:numPr>
+          <w:numId w:val="0"/>
+        </w:numPr>
+        <w:jc w:val="both"/>
+        <w:rPr>
+          <w:rFonts w:hint="default"/>
+          <w:lang w:val="fr-FR"/>
+        </w:rPr>
+      </w:pPr>
+    </w:p>
+    <w:p>
+      <w:pPr>
+        <w:widowControl w:val="0"/>
+        <w:numPr>
+          <w:numId w:val="0"/>
+        </w:numPr>
+        <w:jc w:val="both"/>
+        <w:rPr>
+          <w:rFonts w:hint="default"/>
+          <w:lang w:val="fr-FR"/>
+        </w:rPr>
+      </w:pPr>
+    </w:p>
+    <w:p>
+      <w:pPr>
+        <w:widowControl w:val="0"/>
         <w:numPr>
           <w:numId w:val="0"/>
         </w:numPr>
         <w:ind w:firstLine="420" w:firstLineChars="0"/>
-        <w:rPr>
-          <w:rFonts w:hint="default"/>
-          <w:lang w:val="fr-FR"/>
-        </w:rPr>
-      </w:pPr>
-      <w:r>
-        <w:rPr>
-          <w:rFonts w:hint="default"/>
-          <w:lang w:val="fr-FR"/>
-        </w:rPr>
-        <w:t>Sur cette interface, il nous suffit donc de sélectionner nos deux socles à comparer, puis le nom de la couche à crééer pour effectuer une comparaison. La comparaison s’effectue dans un premier temps par intersection entre les couches, ce qui permet de garder les anciennes comme les nouvelles découpes (cas par exemple où une découpe à eu lieux manuellement sur le socle t0). Ensuite, on regroupe les micros morceaux de route qui ont été générés pour avoir une nouvelle base géométrique. Lors de ces découpes, on attribue les nouveaux et anciens code à la parcelle en faisant bien attention à récupérer les données de toutes les dates présentes. Pour finir on réattribut les codes des années précédentes, lorsque les évolution détéctés ne sont pas cohérentes. (CF Schéma 4)</w:t>
+        <w:jc w:val="both"/>
+        <w:rPr>
+          <w:rFonts w:hint="default"/>
+          <w:lang w:val="fr-FR"/>
+        </w:rPr>
+      </w:pPr>
+      <w:r>
+        <w:rPr>
+          <w:rFonts w:hint="default"/>
+          <w:lang w:val="fr-FR"/>
+        </w:rPr>
+        <w:t xml:space="preserve">Cette analyse créer une nouvelle couche en se basant sur la géométrie du socle t0. Ensuite, on y ajoute les informations concernant l’année de comparaison t-1. Les calculs sont toujours effectués à l’aide des fichiers foncier en se concentrant sur les champs ‘jannatmin’ et jannatmax’ qui représentent respectivement les années de première et dernière construction de bâtiment sur la parcelle. On souhaite ainsi savoir si le bâtiment présent à la date t0, l’était également à la date t-1. En complément de ces données, il est possible d’ajouter des bâtiments de l’année t-1 provenant des données IGN ou edigeo. Dans ce cas, nous effectuons un taux de recouvrement pour juger si le bâtiment était présent ou non sur la parcelle. </w:t>
+      </w:r>
+    </w:p>
+    <w:p>
+      <w:pPr>
+        <w:widowControl w:val="0"/>
+        <w:numPr>
+          <w:numId w:val="0"/>
+        </w:numPr>
+        <w:ind w:firstLine="420" w:firstLineChars="0"/>
+        <w:jc w:val="both"/>
+        <w:rPr>
+          <w:rFonts w:hint="default"/>
+          <w:lang w:val="fr-FR"/>
+        </w:rPr>
+      </w:pPr>
+      <w:r>
+        <w:rPr>
+          <w:rFonts w:hint="default"/>
+          <w:lang w:val="fr-FR"/>
+        </w:rPr>
+        <w:t>Ensuite, lorsque l’on constate qu’il y a eu une évolution, on cherche à savoir si la parcelle était un terrain vacant (cas où la parcelle est entourée de parcelles urbaines) ou terre agricole le cas contraire.</w:t>
       </w:r>
     </w:p>
     <w:p>
@@ -2385,26 +3255,19 @@
           <w:rFonts w:hint="default"/>
           <w:lang w:val="fr-FR"/>
         </w:rPr>
-        <w:t>Réaliser une rétro-évolution</w:t>
-      </w:r>
-    </w:p>
-    <w:p>
-      <w:pPr>
-        <w:rPr>
-          <w:rFonts w:hint="default"/>
-          <w:lang w:val="fr-FR"/>
-        </w:rPr>
-      </w:pPr>
-      <w:r>
-        <w:rPr>
-          <w:rFonts w:hint="default"/>
-          <w:lang w:val="fr-FR"/>
-        </w:rPr>
         <w:drawing>
-          <wp:inline distT="0" distB="0" distL="114300" distR="114300">
-            <wp:extent cx="5273040" cy="6139815"/>
-            <wp:effectExtent l="0" t="0" r="3810" b="13335"/>
-            <wp:docPr id="23" name="Image 23" descr="retro_evolution"/>
+          <wp:anchor distT="0" distB="0" distL="114300" distR="114300" simplePos="0" relativeHeight="251664384" behindDoc="0" locked="0" layoutInCell="1" allowOverlap="1">
+            <wp:simplePos x="0" y="0"/>
+            <wp:positionH relativeFrom="column">
+              <wp:posOffset>301625</wp:posOffset>
+            </wp:positionH>
+            <wp:positionV relativeFrom="page">
+              <wp:posOffset>4195445</wp:posOffset>
+            </wp:positionV>
+            <wp:extent cx="3886835" cy="2439035"/>
+            <wp:effectExtent l="0" t="0" r="18415" b="18415"/>
+            <wp:wrapTopAndBottom/>
+            <wp:docPr id="44" name="Image 44" descr="06_repair"/>
             <wp:cNvGraphicFramePr>
               <a:graphicFrameLocks xmlns:a="http://schemas.openxmlformats.org/drawingml/2006/main" noChangeAspect="1"/>
             </wp:cNvGraphicFramePr>
@@ -2412,13 +3275,13 @@
               <a:graphicData uri="http://schemas.openxmlformats.org/drawingml/2006/picture">
                 <pic:pic xmlns:pic="http://schemas.openxmlformats.org/drawingml/2006/picture">
                   <pic:nvPicPr>
-                    <pic:cNvPr id="23" name="Image 23" descr="retro_evolution"/>
+                    <pic:cNvPr id="44" name="Image 44" descr="06_repair"/>
                     <pic:cNvPicPr>
                       <a:picLocks noChangeAspect="1"/>
                     </pic:cNvPicPr>
                   </pic:nvPicPr>
                   <pic:blipFill>
-                    <a:blip r:embed="rId7"/>
+                    <a:blip r:embed="rId8"/>
                     <a:stretch>
                       <a:fillRect/>
                     </a:stretch>
@@ -2426,7 +3289,7 @@
                   <pic:spPr>
                     <a:xfrm>
                       <a:off x="0" y="0"/>
-                      <a:ext cx="5273040" cy="6139815"/>
+                      <a:ext cx="3886835" cy="2439035"/>
                     </a:xfrm>
                     <a:prstGeom prst="rect">
                       <a:avLst/>
@@ -2435,8 +3298,47 @@
                 </pic:pic>
               </a:graphicData>
             </a:graphic>
-          </wp:inline>
+          </wp:anchor>
         </w:drawing>
+      </w:r>
+      <w:r>
+        <w:rPr>
+          <w:rFonts w:hint="default"/>
+          <w:lang w:val="fr-FR"/>
+        </w:rPr>
+        <w:t>Répararer les géométries</w:t>
+      </w:r>
+    </w:p>
+    <w:p>
+      <w:pPr>
+        <w:ind w:firstLine="420" w:firstLineChars="0"/>
+        <w:rPr>
+          <w:rFonts w:hint="default"/>
+          <w:lang w:val="fr-FR"/>
+        </w:rPr>
+      </w:pPr>
+      <w:r>
+        <w:rPr>
+          <w:rFonts w:hint="default"/>
+          <w:lang w:val="fr-FR"/>
+        </w:rPr>
+        <w:t>Cette interface propose une fois la connexion à la base de données établie, de choisir une couche afin de réparer les géométries invalides.</w:t>
+      </w:r>
+    </w:p>
+    <w:p>
+      <w:pPr>
+        <w:ind w:firstLine="420" w:firstLineChars="0"/>
+        <w:rPr>
+          <w:rFonts w:hint="default"/>
+          <w:lang w:val="fr-FR"/>
+        </w:rPr>
+      </w:pPr>
+      <w:r>
+        <w:rPr>
+          <w:rFonts w:hint="default"/>
+          <w:lang w:val="fr-FR"/>
+        </w:rPr>
+        <w:t>La répération s’effectue lorsqu’une entité géométrique est détéctée comme non valide. La colonne geom est alors réparée.</w:t>
       </w:r>
     </w:p>
     <w:sectPr>
@@ -2472,6 +3374,26 @@
     </w:lvl>
   </w:abstractNum>
   <w:abstractNum w:abstractNumId="1">
+    <w:nsid w:val="06DCC12C"/>
+    <w:multiLevelType w:val="singleLevel"/>
+    <w:tmpl w:val="06DCC12C"/>
+    <w:lvl w:ilvl="0" w:tentative="0">
+      <w:start w:val="1"/>
+      <w:numFmt w:val="decimal"/>
+      <w:lvlText w:val="%1."/>
+      <w:lvlJc w:val="left"/>
+      <w:pPr>
+        <w:tabs>
+          <w:tab w:val="left" w:pos="425"/>
+        </w:tabs>
+        <w:ind w:left="425" w:leftChars="0" w:hanging="425" w:firstLineChars="0"/>
+      </w:pPr>
+      <w:rPr>
+        <w:rFonts w:hint="default"/>
+      </w:rPr>
+    </w:lvl>
+  </w:abstractNum>
+  <w:abstractNum w:abstractNumId="2">
     <w:nsid w:val="199032BD"/>
     <w:multiLevelType w:val="singleLevel"/>
     <w:tmpl w:val="199032BD"/>
@@ -2492,7 +3414,7 @@
       </w:rPr>
     </w:lvl>
   </w:abstractNum>
-  <w:abstractNum w:abstractNumId="2">
+  <w:abstractNum w:abstractNumId="3">
     <w:nsid w:val="2BE911EB"/>
     <w:multiLevelType w:val="singleLevel"/>
     <w:tmpl w:val="2BE911EB"/>
@@ -2512,7 +3434,7 @@
       </w:rPr>
     </w:lvl>
   </w:abstractNum>
-  <w:abstractNum w:abstractNumId="3">
+  <w:abstractNum w:abstractNumId="4">
     <w:nsid w:val="48F29530"/>
     <w:multiLevelType w:val="singleLevel"/>
     <w:tmpl w:val="48F29530"/>
@@ -2534,16 +3456,19 @@
     </w:lvl>
   </w:abstractNum>
   <w:num w:numId="1">
-    <w:abstractNumId w:val="3"/>
+    <w:abstractNumId w:val="4"/>
   </w:num>
   <w:num w:numId="2">
-    <w:abstractNumId w:val="1"/>
+    <w:abstractNumId w:val="2"/>
   </w:num>
   <w:num w:numId="3">
     <w:abstractNumId w:val="0"/>
   </w:num>
   <w:num w:numId="4">
-    <w:abstractNumId w:val="2"/>
+    <w:abstractNumId w:val="3"/>
+  </w:num>
+  <w:num w:numId="5">
+    <w:abstractNumId w:val="1"/>
   </w:num>
 </w:numbering>
 </file>

</xml_diff>